<commit_message>
in the template adding the ISTAT parameter
</commit_message>
<xml_diff>
--- a/attestazione_template/template_attestazione_pescara.docx
+++ b/attestazione_template/template_attestazione_pescara.docx
@@ -62,7 +62,7 @@
               <wp:posOffset>0</wp:posOffset>
             </wp:positionH>
             <wp:positionV relativeFrom="paragraph">
-              <wp:posOffset>-16508</wp:posOffset>
+              <wp:posOffset>-16506</wp:posOffset>
             </wp:positionV>
             <wp:extent cx="666750" cy="629285"/>
             <wp:effectExtent b="0" l="0" r="0" t="0"/>
@@ -161,12 +161,12 @@
               <wp:anchor allowOverlap="1" behindDoc="0" distB="45720" distT="45720" distL="114300" distR="114300" hidden="0" layoutInCell="1" locked="0" relativeHeight="0" simplePos="0">
                 <wp:simplePos x="0" y="0"/>
                 <wp:positionH relativeFrom="column">
-                  <wp:posOffset>6503671</wp:posOffset>
+                  <wp:posOffset>6498908</wp:posOffset>
                 </wp:positionH>
                 <wp:positionV relativeFrom="paragraph">
-                  <wp:posOffset>-287017</wp:posOffset>
+                  <wp:posOffset>-291778</wp:posOffset>
                 </wp:positionV>
-                <wp:extent cx="312420" cy="343535"/>
+                <wp:extent cx="321945" cy="353060"/>
                 <wp:effectExtent b="0" l="0" r="0" t="0"/>
                 <wp:wrapSquare wrapText="bothSides" distB="45720" distT="45720" distL="114300" distR="114300"/>
                 <wp:docPr id="1" name=""/>
@@ -255,12 +255,12 @@
               <wp:anchor allowOverlap="1" behindDoc="0" distB="45720" distT="45720" distL="114300" distR="114300" hidden="0" layoutInCell="1" locked="0" relativeHeight="0" simplePos="0">
                 <wp:simplePos x="0" y="0"/>
                 <wp:positionH relativeFrom="column">
-                  <wp:posOffset>6503671</wp:posOffset>
+                  <wp:posOffset>6498908</wp:posOffset>
                 </wp:positionH>
                 <wp:positionV relativeFrom="paragraph">
-                  <wp:posOffset>-287017</wp:posOffset>
+                  <wp:posOffset>-291778</wp:posOffset>
                 </wp:positionV>
-                <wp:extent cx="312420" cy="343535"/>
+                <wp:extent cx="321945" cy="353060"/>
                 <wp:effectExtent b="0" l="0" r="0" t="0"/>
                 <wp:wrapSquare wrapText="bothSides" distB="45720" distT="45720" distL="114300" distR="114300"/>
                 <wp:docPr id="1" name="image2.png"/>
@@ -281,7 +281,7 @@
                       <pic:spPr>
                         <a:xfrm>
                           <a:off x="0" y="0"/>
-                          <a:ext cx="312420" cy="343535"/>
+                          <a:ext cx="321945" cy="353060"/>
                         </a:xfrm>
                         <a:prstGeom prst="rect"/>
                         <a:ln/>
@@ -649,7 +649,16 @@
           <w:vertAlign w:val="baseline"/>
           <w:rtl w:val="0"/>
         </w:rPr>
-        <w:t xml:space="preserve"> in </w:t>
+        <w:t xml:space="preserve"> in Via/P</w:t>
+      </w:r>
+      <w:r>
+        <w:rPr>
+          <w:rFonts w:ascii="Times New Roman" w:cs="Times New Roman" w:eastAsia="Times New Roman" w:hAnsi="Times New Roman"/>
+          <w:sz w:val="22"/>
+          <w:szCs w:val="22"/>
+          <w:rtl w:val="0"/>
+        </w:rPr>
+        <w:t xml:space="preserve">.</w:t>
       </w:r>
       <w:r>
         <w:rPr>
@@ -668,7 +677,7 @@
           <w:vertAlign w:val="baseline"/>
           <w:rtl w:val="0"/>
         </w:rPr>
-        <w:t xml:space="preserve">Via/P</w:t>
+        <w:t xml:space="preserve">za </w:t>
       </w:r>
       <w:r>
         <w:rPr>
@@ -677,7 +686,7 @@
           <w:szCs w:val="22"/>
           <w:rtl w:val="0"/>
         </w:rPr>
-        <w:t xml:space="preserve">.</w:t>
+        <w:t xml:space="preserve">{{LOCATORE_VIA}}</w:t>
       </w:r>
       <w:r>
         <w:rPr>
@@ -696,7 +705,16 @@
           <w:vertAlign w:val="baseline"/>
           <w:rtl w:val="0"/>
         </w:rPr>
-        <w:t xml:space="preserve">za</w:t>
+        <w:t xml:space="preserve"> n.</w:t>
+      </w:r>
+      <w:r>
+        <w:rPr>
+          <w:rFonts w:ascii="Times New Roman" w:cs="Times New Roman" w:eastAsia="Times New Roman" w:hAnsi="Times New Roman"/>
+          <w:sz w:val="22"/>
+          <w:szCs w:val="22"/>
+          <w:rtl w:val="0"/>
+        </w:rPr>
+        <w:t xml:space="preserve"> {{LOCATORE_CIVICO}}</w:t>
       </w:r>
       <w:r>
         <w:rPr>
@@ -715,91 +733,7 @@
           <w:vertAlign w:val="baseline"/>
           <w:rtl w:val="0"/>
         </w:rPr>
-        <w:t xml:space="preserve"> </w:t>
-      </w:r>
-      <w:r>
-        <w:rPr>
-          <w:rFonts w:ascii="Times New Roman" w:cs="Times New Roman" w:eastAsia="Times New Roman" w:hAnsi="Times New Roman"/>
-          <w:sz w:val="22"/>
-          <w:szCs w:val="22"/>
-          <w:rtl w:val="0"/>
-        </w:rPr>
-        <w:t xml:space="preserve">{{LOCATORE_VIA}}</w:t>
-      </w:r>
-      <w:r>
-        <w:rPr>
-          <w:rFonts w:ascii="Times New Roman" w:cs="Times New Roman" w:eastAsia="Times New Roman" w:hAnsi="Times New Roman"/>
-          <w:b w:val="0"/>
-          <w:bCs w:val="0"/>
-          <w:i w:val="0"/>
-          <w:iCs w:val="0"/>
-          <w:smallCaps w:val="0"/>
-          <w:strike w:val="0"/>
-          <w:color w:val="000000"/>
-          <w:sz w:val="22"/>
-          <w:szCs w:val="22"/>
-          <w:u w:val="none"/>
-          <w:shd w:fill="auto" w:val="clear"/>
-          <w:vertAlign w:val="baseline"/>
-          <w:rtl w:val="0"/>
-        </w:rPr>
-        <w:t xml:space="preserve"> n.</w:t>
-      </w:r>
-      <w:r>
-        <w:rPr>
-          <w:rFonts w:ascii="Times New Roman" w:cs="Times New Roman" w:eastAsia="Times New Roman" w:hAnsi="Times New Roman"/>
-          <w:sz w:val="22"/>
-          <w:szCs w:val="22"/>
-          <w:rtl w:val="0"/>
-        </w:rPr>
-        <w:t xml:space="preserve"> </w:t>
-      </w:r>
-      <w:r>
-        <w:rPr>
-          <w:rFonts w:ascii="Times New Roman" w:cs="Times New Roman" w:eastAsia="Times New Roman" w:hAnsi="Times New Roman"/>
-          <w:sz w:val="22"/>
-          <w:szCs w:val="22"/>
-          <w:rtl w:val="0"/>
-        </w:rPr>
-        <w:t xml:space="preserve">{{LOCATORE_CIVICO}}</w:t>
-      </w:r>
-      <w:r>
-        <w:rPr>
-          <w:rFonts w:ascii="Times New Roman" w:cs="Times New Roman" w:eastAsia="Times New Roman" w:hAnsi="Times New Roman"/>
-          <w:b w:val="0"/>
-          <w:bCs w:val="0"/>
-          <w:i w:val="0"/>
-          <w:iCs w:val="0"/>
-          <w:smallCaps w:val="0"/>
-          <w:strike w:val="0"/>
-          <w:color w:val="000000"/>
-          <w:sz w:val="22"/>
-          <w:szCs w:val="22"/>
-          <w:u w:val="none"/>
-          <w:shd w:fill="auto" w:val="clear"/>
-          <w:vertAlign w:val="baseline"/>
-          <w:rtl w:val="0"/>
-        </w:rPr>
-        <w:t xml:space="preserve">,</w:t>
-      </w:r>
-      <w:r>
-        <w:rPr>
-          <w:rFonts w:ascii="Times New Roman" w:cs="Times New Roman" w:eastAsia="Times New Roman" w:hAnsi="Times New Roman"/>
-          <w:b w:val="0"/>
-          <w:bCs w:val="0"/>
-          <w:i w:val="0"/>
-          <w:iCs w:val="0"/>
-          <w:smallCaps w:val="0"/>
-          <w:strike w:val="0"/>
-          <w:color w:val="000000"/>
-          <w:sz w:val="22"/>
-          <w:szCs w:val="22"/>
-          <w:u w:val="none"/>
-          <w:shd w:fill="auto" w:val="clear"/>
-          <w:vertAlign w:val="baseline"/>
-          <w:rtl w:val="0"/>
-        </w:rPr>
-        <w:t xml:space="preserve"> nella qualità di locatore</w:t>
+        <w:t xml:space="preserve">, nella qualità di locatore</w:t>
       </w:r>
     </w:p>
     <w:p>
@@ -1311,26 +1245,7 @@
           <w:vertAlign w:val="baseline"/>
           <w:rtl w:val="0"/>
         </w:rPr>
-        <w:t xml:space="preserve">,</w:t>
-      </w:r>
-      <w:r>
-        <w:rPr>
-          <w:rFonts w:ascii="Times New Roman" w:cs="Times New Roman" w:eastAsia="Times New Roman" w:hAnsi="Times New Roman"/>
-          <w:b w:val="0"/>
-          <w:bCs w:val="0"/>
-          <w:i w:val="0"/>
-          <w:iCs w:val="0"/>
-          <w:smallCaps w:val="0"/>
-          <w:strike w:val="0"/>
-          <w:color w:val="000000"/>
-          <w:sz w:val="22"/>
-          <w:szCs w:val="22"/>
-          <w:u w:val="none"/>
-          <w:shd w:fill="auto" w:val="clear"/>
-          <w:vertAlign w:val="baseline"/>
-          <w:rtl w:val="0"/>
-        </w:rPr>
-        <w:t xml:space="preserve"> registrato il </w:t>
+        <w:t xml:space="preserve">, registrato il </w:t>
       </w:r>
       <w:r>
         <w:rPr>
@@ -1429,16 +1344,7 @@
           <w:szCs w:val="22"/>
           <w:rtl w:val="0"/>
         </w:rPr>
-        <w:t xml:space="preserve">{{AGENZIA_ENTRATE_SEDE}}</w:t>
-      </w:r>
-      <w:r>
-        <w:rPr>
-          <w:rFonts w:ascii="Times New Roman" w:cs="Times New Roman" w:eastAsia="Times New Roman" w:hAnsi="Times New Roman"/>
-          <w:sz w:val="22"/>
-          <w:szCs w:val="22"/>
-          <w:rtl w:val="0"/>
-        </w:rPr>
-        <w:t xml:space="preserve"> </w:t>
+        <w:t xml:space="preserve">{{AGENZIA_ENTRATE_SEDE}} </w:t>
       </w:r>
       <w:r>
         <w:rPr>
@@ -7551,7 +7457,7 @@
     <w:tbl>
       <w:tblPr>
         <w:tblStyle w:val="Table3"/>
-        <w:tblW w:w="10682.0" w:type="dxa"/>
+        <w:tblW w:w="10605.0" w:type="dxa"/>
         <w:jc w:val="left"/>
         <w:tblInd w:w="-108.0" w:type="dxa"/>
         <w:tblBorders>
@@ -7566,30 +7472,44 @@
         <w:tblLook w:val="0000"/>
       </w:tblPr>
       <w:tblGrid>
-        <w:gridCol w:w="2337"/>
-        <w:gridCol w:w="964"/>
-        <w:gridCol w:w="1402"/>
-        <w:gridCol w:w="782"/>
-        <w:gridCol w:w="1117"/>
-        <w:gridCol w:w="594"/>
-        <w:gridCol w:w="567"/>
-        <w:gridCol w:w="156"/>
-        <w:gridCol w:w="1261"/>
-        <w:gridCol w:w="801"/>
-        <w:gridCol w:w="701"/>
+        <w:gridCol w:w="1140"/>
+        <w:gridCol w:w="1200"/>
+        <w:gridCol w:w="420"/>
+        <w:gridCol w:w="540"/>
+        <w:gridCol w:w="630"/>
+        <w:gridCol w:w="750"/>
+        <w:gridCol w:w="615"/>
+        <w:gridCol w:w="210"/>
+        <w:gridCol w:w="450"/>
+        <w:gridCol w:w="735"/>
+        <w:gridCol w:w="120"/>
+        <w:gridCol w:w="300"/>
+        <w:gridCol w:w="285"/>
+        <w:gridCol w:w="285"/>
+        <w:gridCol w:w="420"/>
+        <w:gridCol w:w="1050"/>
+        <w:gridCol w:w="780"/>
+        <w:gridCol w:w="675"/>
         <w:tblGridChange w:id="0">
           <w:tblGrid>
-            <w:gridCol w:w="2337"/>
-            <w:gridCol w:w="964"/>
-            <w:gridCol w:w="1402"/>
-            <w:gridCol w:w="782"/>
-            <w:gridCol w:w="1117"/>
-            <w:gridCol w:w="594"/>
-            <w:gridCol w:w="567"/>
-            <w:gridCol w:w="156"/>
-            <w:gridCol w:w="1261"/>
-            <w:gridCol w:w="801"/>
-            <w:gridCol w:w="701"/>
+            <w:gridCol w:w="1140"/>
+            <w:gridCol w:w="1200"/>
+            <w:gridCol w:w="420"/>
+            <w:gridCol w:w="540"/>
+            <w:gridCol w:w="630"/>
+            <w:gridCol w:w="750"/>
+            <w:gridCol w:w="615"/>
+            <w:gridCol w:w="210"/>
+            <w:gridCol w:w="450"/>
+            <w:gridCol w:w="735"/>
+            <w:gridCol w:w="120"/>
+            <w:gridCol w:w="300"/>
+            <w:gridCol w:w="285"/>
+            <w:gridCol w:w="285"/>
+            <w:gridCol w:w="420"/>
+            <w:gridCol w:w="1050"/>
+            <w:gridCol w:w="780"/>
+            <w:gridCol w:w="675"/>
           </w:tblGrid>
         </w:tblGridChange>
       </w:tblGrid>
@@ -7601,7 +7521,7 @@
         </w:trPr>
         <w:tc>
           <w:tcPr>
-            <w:gridSpan w:val="10"/>
+            <w:gridSpan w:val="17"/>
             <w:vAlign w:val="center"/>
           </w:tcPr>
           <w:p>
@@ -7714,6 +7634,7 @@
         </w:trPr>
         <w:tc>
           <w:tcPr>
+            <w:gridSpan w:val="2"/>
             <w:vAlign w:val="center"/>
           </w:tcPr>
           <w:p>
@@ -7776,6 +7697,7 @@
         </w:tc>
         <w:tc>
           <w:tcPr>
+            <w:gridSpan w:val="2"/>
             <w:vAlign w:val="center"/>
           </w:tcPr>
           <w:p>
@@ -7838,6 +7760,7 @@
         </w:tc>
         <w:tc>
           <w:tcPr>
+            <w:gridSpan w:val="2"/>
             <w:vAlign w:val="center"/>
           </w:tcPr>
           <w:p>
@@ -7900,6 +7823,7 @@
         </w:tc>
         <w:tc>
           <w:tcPr>
+            <w:gridSpan w:val="2"/>
             <w:vAlign w:val="center"/>
           </w:tcPr>
           <w:p>
@@ -7962,6 +7886,7 @@
         </w:tc>
         <w:tc>
           <w:tcPr>
+            <w:gridSpan w:val="2"/>
             <w:vAlign w:val="center"/>
           </w:tcPr>
           <w:p>
@@ -8024,7 +7949,7 @@
         </w:tc>
         <w:tc>
           <w:tcPr>
-            <w:gridSpan w:val="3"/>
+            <w:gridSpan w:val="5"/>
             <w:vAlign w:val="center"/>
           </w:tcPr>
           <w:p>
@@ -8219,6 +8144,7 @@
         </w:trPr>
         <w:tc>
           <w:tcPr>
+            <w:gridSpan w:val="2"/>
             <w:vAlign w:val="center"/>
           </w:tcPr>
           <w:p>
@@ -8281,6 +8207,7 @@
         </w:tc>
         <w:tc>
           <w:tcPr>
+            <w:gridSpan w:val="2"/>
             <w:vAlign w:val="center"/>
           </w:tcPr>
           <w:p>
@@ -8323,6 +8250,7 @@
         </w:tc>
         <w:tc>
           <w:tcPr>
+            <w:gridSpan w:val="2"/>
             <w:vAlign w:val="center"/>
           </w:tcPr>
           <w:p>
@@ -8365,6 +8293,7 @@
         </w:tc>
         <w:tc>
           <w:tcPr>
+            <w:gridSpan w:val="2"/>
             <w:vAlign w:val="center"/>
           </w:tcPr>
           <w:p>
@@ -8407,6 +8336,7 @@
         </w:tc>
         <w:tc>
           <w:tcPr>
+            <w:gridSpan w:val="2"/>
             <w:vAlign w:val="center"/>
           </w:tcPr>
           <w:p>
@@ -8449,7 +8379,7 @@
         </w:tc>
         <w:tc>
           <w:tcPr>
-            <w:gridSpan w:val="3"/>
+            <w:gridSpan w:val="5"/>
             <w:vAlign w:val="center"/>
           </w:tcPr>
           <w:p>
@@ -8584,6 +8514,7 @@
         </w:trPr>
         <w:tc>
           <w:tcPr>
+            <w:gridSpan w:val="2"/>
             <w:vAlign w:val="center"/>
           </w:tcPr>
           <w:p>
@@ -8646,6 +8577,7 @@
         </w:tc>
         <w:tc>
           <w:tcPr>
+            <w:gridSpan w:val="2"/>
             <w:vAlign w:val="center"/>
           </w:tcPr>
           <w:p>
@@ -8688,6 +8620,7 @@
         </w:tc>
         <w:tc>
           <w:tcPr>
+            <w:gridSpan w:val="2"/>
             <w:vAlign w:val="center"/>
           </w:tcPr>
           <w:p>
@@ -8730,6 +8663,7 @@
         </w:tc>
         <w:tc>
           <w:tcPr>
+            <w:gridSpan w:val="2"/>
             <w:vAlign w:val="center"/>
           </w:tcPr>
           <w:p>
@@ -8772,6 +8706,7 @@
         </w:tc>
         <w:tc>
           <w:tcPr>
+            <w:gridSpan w:val="2"/>
             <w:vAlign w:val="center"/>
           </w:tcPr>
           <w:p>
@@ -8814,7 +8749,7 @@
         </w:tc>
         <w:tc>
           <w:tcPr>
-            <w:gridSpan w:val="3"/>
+            <w:gridSpan w:val="5"/>
             <w:vAlign w:val="center"/>
           </w:tcPr>
           <w:p>
@@ -8949,6 +8884,7 @@
         </w:trPr>
         <w:tc>
           <w:tcPr>
+            <w:gridSpan w:val="2"/>
             <w:vAlign w:val="center"/>
           </w:tcPr>
           <w:p>
@@ -8978,6 +8914,7 @@
         </w:tc>
         <w:tc>
           <w:tcPr>
+            <w:gridSpan w:val="2"/>
             <w:vAlign w:val="center"/>
           </w:tcPr>
           <w:p>
@@ -9013,6 +8950,7 @@
         </w:tc>
         <w:tc>
           <w:tcPr>
+            <w:gridSpan w:val="2"/>
             <w:vAlign w:val="center"/>
           </w:tcPr>
           <w:p>
@@ -9048,6 +8986,7 @@
         </w:tc>
         <w:tc>
           <w:tcPr>
+            <w:gridSpan w:val="2"/>
             <w:vAlign w:val="center"/>
           </w:tcPr>
           <w:p>
@@ -9083,6 +9022,7 @@
         </w:tc>
         <w:tc>
           <w:tcPr>
+            <w:gridSpan w:val="2"/>
             <w:vAlign w:val="center"/>
           </w:tcPr>
           <w:p>
@@ -9118,7 +9058,7 @@
         </w:tc>
         <w:tc>
           <w:tcPr>
-            <w:gridSpan w:val="3"/>
+            <w:gridSpan w:val="5"/>
             <w:vAlign w:val="center"/>
           </w:tcPr>
           <w:p>
@@ -9232,7 +9172,7 @@
         </w:trPr>
         <w:tc>
           <w:tcPr>
-            <w:gridSpan w:val="5"/>
+            <w:gridSpan w:val="10"/>
             <w:vAlign w:val="center"/>
           </w:tcPr>
           <w:p>
@@ -9295,7 +9235,7 @@
         </w:tc>
         <w:tc>
           <w:tcPr>
-            <w:gridSpan w:val="3"/>
+            <w:gridSpan w:val="5"/>
             <w:vAlign w:val="center"/>
           </w:tcPr>
           <w:p>
@@ -9430,7 +9370,7 @@
         </w:trPr>
         <w:tc>
           <w:tcPr>
-            <w:gridSpan w:val="11"/>
+            <w:gridSpan w:val="18"/>
             <w:vAlign w:val="center"/>
           </w:tcPr>
           <w:p>
@@ -9500,7 +9440,7 @@
         </w:trPr>
         <w:tc>
           <w:tcPr>
-            <w:gridSpan w:val="7"/>
+            <w:gridSpan w:val="14"/>
             <w:vAlign w:val="top"/>
           </w:tcPr>
           <w:p>
@@ -9565,7 +9505,7 @@
         </w:trPr>
         <w:tc>
           <w:tcPr>
-            <w:gridSpan w:val="7"/>
+            <w:gridSpan w:val="14"/>
             <w:vAlign w:val="top"/>
           </w:tcPr>
           <w:p>
@@ -9630,7 +9570,7 @@
         </w:trPr>
         <w:tc>
           <w:tcPr>
-            <w:gridSpan w:val="7"/>
+            <w:gridSpan w:val="14"/>
             <w:tcMar>
               <w:left w:w="0.0" w:type="dxa"/>
               <w:right w:w="0.0" w:type="dxa"/>
@@ -9739,6 +9679,47 @@
         </w:tc>
         <w:tc>
           <w:tcPr>
+            <w:gridSpan w:val="7"/>
+            <w:vAlign w:val="center"/>
+          </w:tcPr>
+          <w:p>
+            <w:pPr>
+              <w:keepNext w:val="0"/>
+              <w:keepLines w:val="0"/>
+              <w:pageBreakBefore w:val="0"/>
+              <w:widowControl w:val="0"/>
+              <w:pBdr>
+                <w:top w:space="0" w:sz="0" w:val="nil"/>
+                <w:left w:space="0" w:sz="0" w:val="nil"/>
+                <w:bottom w:space="0" w:sz="0" w:val="nil"/>
+                <w:right w:space="0" w:sz="0" w:val="nil"/>
+                <w:between w:space="0" w:sz="0" w:val="nil"/>
+              </w:pBdr>
+              <w:shd w:fill="auto" w:val="clear"/>
+              <w:spacing w:after="0" w:before="0" w:line="276" w:lineRule="auto"/>
+              <w:ind w:left="0" w:right="0" w:firstLine="0"/>
+              <w:jc w:val="right"/>
+              <w:rPr>
+                <w:rFonts w:ascii="Times New Roman" w:cs="Times New Roman" w:eastAsia="Times New Roman" w:hAnsi="Times New Roman"/>
+                <w:vertAlign w:val="baseline"/>
+              </w:rPr>
+            </w:pPr>
+            <w:r>
+              <w:rPr>
+                <w:rFonts w:ascii="Times New Roman" w:cs="Times New Roman" w:eastAsia="Times New Roman" w:hAnsi="Times New Roman"/>
+                <w:rtl w:val="0"/>
+              </w:rPr>
+              <w:t xml:space="preserve">{{CAN_ISTAT}}</w:t>
+            </w:r>
+            <w:r>
+              <w:rPr>
+                <w:rtl w:val="0"/>
+              </w:rPr>
+            </w:r>
+          </w:p>
+        </w:tc>
+        <w:tc>
+          <w:tcPr>
             <w:gridSpan w:val="4"/>
             <w:vAlign w:val="center"/>
           </w:tcPr>
@@ -9778,7 +9759,7 @@
         </w:trPr>
         <w:tc>
           <w:tcPr>
-            <w:gridSpan w:val="7"/>
+            <w:gridSpan w:val="14"/>
             <w:vAlign w:val="top"/>
           </w:tcPr>
           <w:p>
@@ -9847,7 +9828,7 @@
         </w:trPr>
         <w:tc>
           <w:tcPr>
-            <w:gridSpan w:val="6"/>
+            <w:gridSpan w:val="12"/>
             <w:vAlign w:val="top"/>
           </w:tcPr>
           <w:p>
@@ -9885,6 +9866,7 @@
         </w:tc>
         <w:tc>
           <w:tcPr>
+            <w:gridSpan w:val="2"/>
             <w:vAlign w:val="top"/>
           </w:tcPr>
           <w:p>
@@ -9944,7 +9926,7 @@
         </w:trPr>
         <w:tc>
           <w:tcPr>
-            <w:gridSpan w:val="7"/>
+            <w:gridSpan w:val="14"/>
             <w:vAlign w:val="top"/>
           </w:tcPr>
           <w:p>
@@ -10043,7 +10025,7 @@
         </w:trPr>
         <w:tc>
           <w:tcPr>
-            <w:gridSpan w:val="7"/>
+            <w:gridSpan w:val="14"/>
             <w:vAlign w:val="top"/>
           </w:tcPr>
           <w:p>
@@ -10142,7 +10124,7 @@
         </w:trPr>
         <w:tc>
           <w:tcPr>
-            <w:gridSpan w:val="7"/>
+            <w:gridSpan w:val="14"/>
             <w:vAlign w:val="top"/>
           </w:tcPr>
           <w:p>
@@ -10285,7 +10267,7 @@
         </w:trPr>
         <w:tc>
           <w:tcPr>
-            <w:gridSpan w:val="7"/>
+            <w:gridSpan w:val="14"/>
             <w:vAlign w:val="center"/>
           </w:tcPr>
           <w:p>
@@ -10337,7 +10319,45 @@
                 <w:vertAlign w:val="baseline"/>
                 <w:rtl w:val="0"/>
               </w:rPr>
-              <w:t xml:space="preserve">+ 5% (quattro anni) – 6% (cinque anni) – 7% (sei e più anni) </w:t>
+              <w:t xml:space="preserve">+ 5% (quattro anni) </w:t>
+            </w:r>
+            <w:r>
+              <w:rPr>
+                <w:rFonts w:ascii="Times New Roman" w:cs="Times New Roman" w:eastAsia="Times New Roman" w:hAnsi="Times New Roman"/>
+                <w:sz w:val="24"/>
+                <w:szCs w:val="24"/>
+                <w:rtl w:val="0"/>
+              </w:rPr>
+              <w:t xml:space="preserve">+</w:t>
+            </w:r>
+            <w:r>
+              <w:rPr>
+                <w:rFonts w:ascii="Times New Roman" w:cs="Times New Roman" w:eastAsia="Times New Roman" w:hAnsi="Times New Roman"/>
+                <w:sz w:val="24"/>
+                <w:szCs w:val="24"/>
+                <w:vertAlign w:val="baseline"/>
+                <w:rtl w:val="0"/>
+              </w:rPr>
+              <w:t xml:space="preserve"> 6% (cinque anni) </w:t>
+            </w:r>
+            <w:r>
+              <w:rPr>
+                <w:rFonts w:ascii="Times New Roman" w:cs="Times New Roman" w:eastAsia="Times New Roman" w:hAnsi="Times New Roman"/>
+                <w:sz w:val="24"/>
+                <w:szCs w:val="24"/>
+                <w:rtl w:val="0"/>
+              </w:rPr>
+              <w:t xml:space="preserve">+</w:t>
+            </w:r>
+            <w:r>
+              <w:rPr>
+                <w:rFonts w:ascii="Times New Roman" w:cs="Times New Roman" w:eastAsia="Times New Roman" w:hAnsi="Times New Roman"/>
+                <w:sz w:val="24"/>
+                <w:szCs w:val="24"/>
+                <w:vertAlign w:val="baseline"/>
+                <w:rtl w:val="0"/>
+              </w:rPr>
+              <w:t xml:space="preserve"> 7% (sei e più anni) </w:t>
             </w:r>
           </w:p>
         </w:tc>
@@ -10382,7 +10402,7 @@
         </w:trPr>
         <w:tc>
           <w:tcPr>
-            <w:gridSpan w:val="7"/>
+            <w:gridSpan w:val="14"/>
             <w:vAlign w:val="top"/>
           </w:tcPr>
           <w:p>
@@ -10469,7 +10489,7 @@
         </w:trPr>
         <w:tc>
           <w:tcPr>
-            <w:gridSpan w:val="7"/>
+            <w:gridSpan w:val="14"/>
             <w:vAlign w:val="top"/>
           </w:tcPr>
           <w:p>
@@ -10556,7 +10576,7 @@
         </w:trPr>
         <w:tc>
           <w:tcPr>
-            <w:gridSpan w:val="7"/>
+            <w:gridSpan w:val="14"/>
             <w:vAlign w:val="top"/>
           </w:tcPr>
           <w:p>
@@ -10628,7 +10648,7 @@
         </w:trPr>
         <w:tc>
           <w:tcPr>
-            <w:gridSpan w:val="7"/>
+            <w:gridSpan w:val="14"/>
             <w:vAlign w:val="top"/>
           </w:tcPr>
           <w:p>
@@ -10729,7 +10749,7 @@
         </w:trPr>
         <w:tc>
           <w:tcPr>
-            <w:gridSpan w:val="7"/>
+            <w:gridSpan w:val="14"/>
             <w:vAlign w:val="top"/>
           </w:tcPr>
           <w:p>
@@ -10753,7 +10773,7 @@
                 <w:vertAlign w:val="baseline"/>
                 <w:rtl w:val="0"/>
               </w:rPr>
-              <w:t xml:space="preserve">TOTALE CANONE MENSILE CON VARIAZIONI PERCENTUUALI</w:t>
+              <w:t xml:space="preserve">TOTALE CANONE MENSILE CON VARIAZIONI PERCENTUALI</w:t>
             </w:r>
           </w:p>
         </w:tc>
@@ -10830,7 +10850,7 @@
         </w:trPr>
         <w:tc>
           <w:tcPr>
-            <w:gridSpan w:val="7"/>
+            <w:gridSpan w:val="14"/>
             <w:vAlign w:val="top"/>
           </w:tcPr>
           <w:p>

</xml_diff>